<commit_message>
modified:   Homework/homework_2/homework_2.docx 	modified:   Homework/homework_2/homework_2.pdf
</commit_message>
<xml_diff>
--- a/Homework/homework_2/homework_2.docx
+++ b/Homework/homework_2/homework_2.docx
@@ -34,17 +34,10 @@
           <w:szCs w:val="48"/>
           <w:u w:val="single"/>
         </w:rPr>
-        <w:t>1</w:t>
-      </w:r>
-    </w:p>
-    <w:p>
-      <w:pPr>
-        <w:rPr>
-          <w:rFonts w:ascii="Times New Roman" w:hAnsi="Times New Roman" w:cs="Times New Roman"/>
-          <w:sz w:val="24"/>
-          <w:szCs w:val="24"/>
-        </w:rPr>
-      </w:pPr>
+        <w:t>2</w:t>
+      </w:r>
+    </w:p>
+    <w:p>
       <w:r>
         <w:rPr>
           <w:rFonts w:ascii="Times New Roman" w:hAnsi="Times New Roman" w:cs="Times New Roman"/>
@@ -66,22 +59,10 @@
         <w:r>
           <w:rPr>
             <w:rStyle w:val="Hyperlink"/>
-            <w:rFonts w:ascii="Times New Roman" w:hAnsi="Times New Roman" w:cs="Times New Roman"/>
-            <w:sz w:val="24"/>
-            <w:szCs w:val="24"/>
           </w:rPr>
-          <w:t>https://github.com/pballou/ECGR_4105/tree/master/Homework/homework_</w:t>
+          <w:t>https://github.com/pballou/ECGR_4105/tree/master/Homework/homework_2</w:t>
         </w:r>
       </w:hyperlink>
-      <w:r>
-        <w:rPr>
-          <w:rStyle w:val="Hyperlink"/>
-          <w:rFonts w:ascii="Times New Roman" w:hAnsi="Times New Roman" w:cs="Times New Roman"/>
-          <w:sz w:val="24"/>
-          <w:szCs w:val="24"/>
-        </w:rPr>
-        <w:t>2</w:t>
-      </w:r>
     </w:p>
     <w:p>
       <w:pPr>
@@ -180,6 +161,7 @@
       <w:r>
         <w:rPr>
           <w:rFonts w:ascii="Times New Roman" w:hAnsi="Times New Roman" w:cs="Times New Roman"/>
+          <w:noProof/>
           <w:sz w:val="24"/>
           <w:szCs w:val="24"/>
         </w:rPr>
@@ -392,6 +374,7 @@
       <w:r>
         <w:rPr>
           <w:rFonts w:ascii="Times New Roman" w:hAnsi="Times New Roman" w:cs="Times New Roman"/>
+          <w:noProof/>
           <w:sz w:val="24"/>
           <w:szCs w:val="24"/>
         </w:rPr>
@@ -525,6 +508,7 @@
       <w:r>
         <w:rPr>
           <w:rFonts w:ascii="Times New Roman" w:hAnsi="Times New Roman" w:cs="Times New Roman"/>
+          <w:noProof/>
           <w:sz w:val="24"/>
           <w:szCs w:val="24"/>
         </w:rPr>

</xml_diff>